<commit_message>
Revert "Revert "attack system""
This reverts commit 088c3eb5f09d3db95e88b05b4a257c2545a11b60.
</commit_message>
<xml_diff>
--- a/ForStudies/Osterwalder.docx
+++ b/ForStudies/Osterwalder.docx
@@ -41,120 +41,150 @@
             </w:r>
           </w:p>
           <w:p>
-            <w:pPr>
+            <w:r>
               <w:rPr>
                 <w:lang w:val="en-US"/>
               </w:rPr>
-            </w:pPr>
+              <w:t>Unity</w:t>
+            </w:r>
+            <w:r>
+              <w:t xml:space="preserve"> </w:t>
+            </w:r>
             <w:r>
               <w:rPr>
                 <w:lang w:val="en-US"/>
               </w:rPr>
-              <w:t xml:space="preserve">Unity Asset Store </w:t>
+              <w:t>Asset</w:t>
+            </w:r>
+            <w:r>
+              <w:t xml:space="preserve"> </w:t>
+            </w:r>
+            <w:r>
+              <w:rPr>
+                <w:lang w:val="en-US"/>
+              </w:rPr>
+              <w:t>Store</w:t>
+            </w:r>
+            <w:r>
+              <w:t xml:space="preserve"> </w:t>
             </w:r>
             <w:r>
               <w:t>магазин</w:t>
             </w:r>
             <w:r>
+              <w:t xml:space="preserve"> </w:t>
+            </w:r>
+            <w:proofErr w:type="spellStart"/>
+            <w:r>
+              <w:t>ассетов</w:t>
+            </w:r>
+            <w:proofErr w:type="spellEnd"/>
+            <w:r>
+              <w:t xml:space="preserve"> </w:t>
+            </w:r>
+            <w:r>
+              <w:t>от</w:t>
+            </w:r>
+            <w:r>
+              <w:t xml:space="preserve"> </w:t>
+            </w:r>
+            <w:r>
               <w:rPr>
                 <w:lang w:val="en-US"/>
               </w:rPr>
+              <w:t>Unity</w:t>
+            </w:r>
+          </w:p>
+          <w:p>
+            <w:r>
+              <w:rPr>
+                <w:lang w:val="en-US"/>
+              </w:rPr>
+              <w:t>Itch</w:t>
+            </w:r>
+            <w:r>
+              <w:t>.</w:t>
+            </w:r>
+            <w:r>
+              <w:rPr>
+                <w:lang w:val="en-US"/>
+              </w:rPr>
+              <w:t>io</w:t>
+            </w:r>
+            <w:r>
+              <w:t xml:space="preserve"> – </w:t>
+            </w:r>
+            <w:r>
+              <w:t>сайт</w:t>
+            </w:r>
+            <w:r>
               <w:t xml:space="preserve"> </w:t>
             </w:r>
             <w:r>
+              <w:t xml:space="preserve">с бесплатными 2д </w:t>
+            </w:r>
+            <w:proofErr w:type="spellStart"/>
+            <w:r>
+              <w:t>ассетами</w:t>
+            </w:r>
+            <w:proofErr w:type="spellEnd"/>
+          </w:p>
+          <w:p>
+            <w:proofErr w:type="spellStart"/>
+            <w:r>
+              <w:rPr>
+                <w:lang w:val="en-US"/>
+              </w:rPr>
+              <w:t>KenneY</w:t>
+            </w:r>
+            <w:proofErr w:type="spellEnd"/>
+            <w:r>
+              <w:t xml:space="preserve"> – сайт с бесплатными спрайтами</w:t>
+            </w:r>
+          </w:p>
+          <w:p>
+            <w:proofErr w:type="spellStart"/>
+            <w:r>
+              <w:rPr>
+                <w:lang w:val="en-US"/>
+              </w:rPr>
+              <w:t>CraftPix</w:t>
+            </w:r>
+            <w:proofErr w:type="spellEnd"/>
+            <w:r>
+              <w:t xml:space="preserve"> – Сборник разнообразных </w:t>
+            </w:r>
+            <w:proofErr w:type="spellStart"/>
+            <w:r>
               <w:t>ассетов</w:t>
             </w:r>
+            <w:proofErr w:type="spellEnd"/>
+            <w:r>
+              <w:t xml:space="preserve"> и аудио</w:t>
+            </w:r>
+          </w:p>
+          <w:p>
+            <w:proofErr w:type="spellStart"/>
             <w:r>
               <w:rPr>
                 <w:lang w:val="en-US"/>
               </w:rPr>
-              <w:t xml:space="preserve"> </w:t>
-            </w:r>
-            <w:r>
-              <w:t>от</w:t>
-            </w:r>
+              <w:t>FreeSFX</w:t>
+            </w:r>
+            <w:proofErr w:type="spellEnd"/>
+            <w:r>
+              <w:t xml:space="preserve"> – сборник бесплатных эффектов и музыки</w:t>
+            </w:r>
+          </w:p>
+          <w:p>
+            <w:proofErr w:type="spellStart"/>
             <w:r>
               <w:rPr>
                 <w:lang w:val="en-US"/>
               </w:rPr>
-              <w:t xml:space="preserve"> </w:t>
-            </w:r>
-            <w:r>
-              <w:rPr>
-                <w:lang w:val="en-US"/>
-              </w:rPr>
-              <w:t>Unity</w:t>
-            </w:r>
-          </w:p>
-          <w:p>
-            <w:r>
-              <w:rPr>
-                <w:lang w:val="en-US"/>
-              </w:rPr>
-              <w:t>Itch</w:t>
-            </w:r>
-            <w:r>
-              <w:t>.</w:t>
-            </w:r>
-            <w:r>
-              <w:rPr>
-                <w:lang w:val="en-US"/>
-              </w:rPr>
-              <w:t>io</w:t>
-            </w:r>
-            <w:r>
-              <w:t xml:space="preserve"> – </w:t>
-            </w:r>
-            <w:r>
-              <w:t>сайт</w:t>
-            </w:r>
-            <w:r>
-              <w:t xml:space="preserve"> </w:t>
-            </w:r>
-            <w:r>
-              <w:t>с бесплатными 2д ассетами</w:t>
-            </w:r>
-          </w:p>
-          <w:p>
-            <w:r>
-              <w:rPr>
-                <w:lang w:val="en-US"/>
-              </w:rPr>
-              <w:t>KenneY</w:t>
-            </w:r>
-            <w:r>
-              <w:t xml:space="preserve"> – сайт с бесплатными спрайтами</w:t>
-            </w:r>
-          </w:p>
-          <w:p>
-            <w:r>
-              <w:rPr>
-                <w:lang w:val="en-US"/>
-              </w:rPr>
-              <w:t>CraftPix</w:t>
-            </w:r>
-            <w:r>
-              <w:t xml:space="preserve"> – Сборник разнообразных ассетов и аудио</w:t>
-            </w:r>
-          </w:p>
-          <w:p>
-            <w:r>
-              <w:rPr>
-                <w:lang w:val="en-US"/>
-              </w:rPr>
-              <w:t>FreeSFX</w:t>
-            </w:r>
-            <w:r>
-              <w:t xml:space="preserve"> – сборник бесплатных эффектов и музыки</w:t>
-            </w:r>
-          </w:p>
-          <w:p>
-            <w:r>
-              <w:rPr>
-                <w:lang w:val="en-US"/>
-              </w:rPr>
               <w:t>Flaticon</w:t>
             </w:r>
+            <w:proofErr w:type="spellEnd"/>
             <w:r>
               <w:t xml:space="preserve"> – сайт с бесплатными иконками</w:t>
             </w:r>
@@ -254,7 +284,16 @@
                 <w:sz w:val="24"/>
                 <w:szCs w:val="24"/>
               </w:rPr>
-              <w:t>Ценное предложение</w:t>
+              <w:t>Ценностное</w:t>
+            </w:r>
+            <w:r>
+              <w:rPr>
+                <w:b/>
+                <w:bCs/>
+                <w:sz w:val="24"/>
+                <w:szCs w:val="24"/>
+              </w:rPr>
+              <w:t xml:space="preserve"> предложение</w:t>
             </w:r>
           </w:p>
           <w:p>
@@ -416,7 +455,21 @@
                 <w:sz w:val="24"/>
                 <w:szCs w:val="24"/>
               </w:rPr>
-              <w:t>Игроки от 12 до 24 лет.</w:t>
+              <w:t xml:space="preserve">Игроки </w:t>
+            </w:r>
+            <w:r>
+              <w:rPr>
+                <w:sz w:val="24"/>
+                <w:szCs w:val="24"/>
+              </w:rPr>
+              <w:t xml:space="preserve">любящие жанры РПГ и головоломки </w:t>
+            </w:r>
+            <w:r>
+              <w:rPr>
+                <w:sz w:val="24"/>
+                <w:szCs w:val="24"/>
+              </w:rPr>
+              <w:t>от 12 до 24 лет.</w:t>
             </w:r>
           </w:p>
           <w:p>
@@ -458,6 +511,25 @@
               </w:rPr>
               <w:t>Ключевые ресурсы</w:t>
             </w:r>
+            <w:r>
+              <w:rPr>
+                <w:b/>
+                <w:bCs/>
+              </w:rPr>
+              <w:br/>
+            </w:r>
+            <w:r>
+              <w:t>З</w:t>
+            </w:r>
+            <w:r>
+              <w:rPr>
+                <w:lang w:val="en-US"/>
+              </w:rPr>
+              <w:t>/</w:t>
+            </w:r>
+            <w:r>
+              <w:t>П</w:t>
+            </w:r>
           </w:p>
           <w:p>
             <w:r>
@@ -471,9 +543,18 @@
           </w:p>
           <w:p>
             <w:r>
-              <w:t>Финансовые ресурсы на покупку ассетов для игры</w:t>
-            </w:r>
-          </w:p>
+              <w:t xml:space="preserve">Финансовые ресурсы на покупку </w:t>
+            </w:r>
+            <w:proofErr w:type="spellStart"/>
+            <w:r>
+              <w:t>ассетов</w:t>
+            </w:r>
+            <w:proofErr w:type="spellEnd"/>
+            <w:r>
+              <w:t xml:space="preserve"> для игры</w:t>
+            </w:r>
+          </w:p>
+          <w:p/>
         </w:tc>
         <w:tc>
           <w:tcPr>
@@ -511,7 +592,6 @@
               <w:rPr>
                 <w:sz w:val="24"/>
                 <w:szCs w:val="24"/>
-                <w:lang w:val="en-US"/>
               </w:rPr>
             </w:pPr>
             <w:r>
@@ -525,7 +605,6 @@
               <w:rPr>
                 <w:sz w:val="24"/>
                 <w:szCs w:val="24"/>
-                <w:lang w:val="en-US"/>
               </w:rPr>
               <w:t>:</w:t>
             </w:r>
@@ -579,8 +658,36 @@
             </w:r>
           </w:p>
           <w:p>
-            <w:r>
-              <w:t>Покупка платных ассетов для игры</w:t>
+            <w:pPr>
+              <w:rPr>
+                <w:b/>
+                <w:bCs/>
+              </w:rPr>
+            </w:pPr>
+            <w:r>
+              <w:t>З</w:t>
+            </w:r>
+            <w:r>
+              <w:rPr>
+                <w:lang w:val="en-US"/>
+              </w:rPr>
+              <w:t>/</w:t>
+            </w:r>
+            <w:r>
+              <w:t>П</w:t>
+            </w:r>
+          </w:p>
+          <w:p>
+            <w:r>
+              <w:t xml:space="preserve">Покупка платных </w:t>
+            </w:r>
+            <w:proofErr w:type="spellStart"/>
+            <w:r>
+              <w:t>ассетов</w:t>
+            </w:r>
+            <w:proofErr w:type="spellEnd"/>
+            <w:r>
+              <w:t xml:space="preserve"> для игры</w:t>
             </w:r>
           </w:p>
           <w:p>
@@ -589,11 +696,6 @@
             </w:r>
           </w:p>
           <w:p>
-            <w:pPr>
-              <w:rPr>
-                <w:lang w:val="en-US"/>
-              </w:rPr>
-            </w:pPr>
             <w:r>
               <w:t xml:space="preserve">Регистрация аккаунта-разработчика на </w:t>
             </w:r>
@@ -667,9 +769,11 @@
                 <w:numId w:val="5"/>
               </w:numPr>
             </w:pPr>
+            <w:proofErr w:type="spellStart"/>
             <w:r>
               <w:t>Микротранзакции</w:t>
             </w:r>
+            <w:proofErr w:type="spellEnd"/>
           </w:p>
           <w:p>
             <w:pPr>
@@ -713,12 +817,14 @@
       <w:r>
         <w:t>://</w:t>
       </w:r>
+      <w:proofErr w:type="spellStart"/>
       <w:r>
         <w:rPr>
           <w:lang w:val="en-US"/>
         </w:rPr>
         <w:t>github</w:t>
       </w:r>
+      <w:proofErr w:type="spellEnd"/>
       <w:r>
         <w:t>.</w:t>
       </w:r>
@@ -731,12 +837,14 @@
       <w:r>
         <w:t>/</w:t>
       </w:r>
+      <w:proofErr w:type="spellStart"/>
       <w:r>
         <w:rPr>
           <w:lang w:val="en-US"/>
         </w:rPr>
         <w:t>DarrianOxwood</w:t>
       </w:r>
+      <w:proofErr w:type="spellEnd"/>
       <w:r>
         <w:t>/2</w:t>
       </w:r>
@@ -776,12 +884,14 @@
       <w:r>
         <w:t>/</w:t>
       </w:r>
+      <w:proofErr w:type="spellStart"/>
       <w:r>
         <w:rPr>
           <w:lang w:val="en-US"/>
         </w:rPr>
         <w:t>ForStudies</w:t>
       </w:r>
+      <w:proofErr w:type="spellEnd"/>
     </w:p>
     <w:sectPr>
       <w:pgSz w:w="16838" w:h="11906" w:orient="landscape"/>

</xml_diff>